<commit_message>
fix guiones empresa, der agregado al pdf, comisiones
</commit_message>
<xml_diff>
--- a/entrega/Estrategia.docx
+++ b/entrega/Estrategia.docx
@@ -1,6 +1,6 @@
 
 <file path=word/document.xml><?xml version="1.0" encoding="utf-8"?>
-<w:document xmlns:wpc="http://schemas.microsoft.com/office/word/2010/wordprocessingCanvas" xmlns:mc="http://schemas.openxmlformats.org/markup-compatibility/2006" xmlns:o="urn:schemas-microsoft-com:office:office" xmlns:r="http://schemas.openxmlformats.org/officeDocument/2006/relationships" xmlns:m="http://schemas.openxmlformats.org/officeDocument/2006/math" xmlns:v="urn:schemas-microsoft-com:vml" xmlns:wp14="http://schemas.microsoft.com/office/word/2010/wordprocessingDrawing" xmlns:wp="http://schemas.openxmlformats.org/drawingml/2006/wordprocessingDrawing" xmlns:w10="urn:schemas-microsoft-com:office:word" xmlns:w="http://schemas.openxmlformats.org/wordprocessingml/2006/main" xmlns:w14="http://schemas.microsoft.com/office/word/2010/wordml" xmlns:wpg="http://schemas.microsoft.com/office/word/2010/wordprocessingGroup" xmlns:wpi="http://schemas.microsoft.com/office/word/2010/wordprocessingInk" xmlns:wne="http://schemas.microsoft.com/office/word/2006/wordml" xmlns:wps="http://schemas.microsoft.com/office/word/2010/wordprocessingShape" mc:Ignorable="w14 wp14">
+<w:document xmlns:ve="http://schemas.openxmlformats.org/markup-compatibility/2006" xmlns:o="urn:schemas-microsoft-com:office:office" xmlns:r="http://schemas.openxmlformats.org/officeDocument/2006/relationships" xmlns:m="http://schemas.openxmlformats.org/officeDocument/2006/math" xmlns:v="urn:schemas-microsoft-com:vml" xmlns:wp="http://schemas.openxmlformats.org/drawingml/2006/wordprocessingDrawing" xmlns:w10="urn:schemas-microsoft-com:office:word" xmlns:w="http://schemas.openxmlformats.org/wordprocessingml/2006/main" xmlns:wne="http://schemas.microsoft.com/office/word/2006/wordml">
   <w:body>
     <w:p>
       <w:pPr>
@@ -49,37 +49,55 @@
           <w:u w:val="single"/>
           <w:lang w:val="es-ES"/>
         </w:rPr>
-        <w:t>Nombre Proyecto</w:t>
-      </w:r>
-      <w:proofErr w:type="gramStart"/>
+        <w:t>Nombre Proyecto:</w:t>
+      </w:r>
+      <w:r>
+        <w:rPr>
+          <w:lang w:val="es-ES"/>
+        </w:rPr>
+        <w:t>Palconet.</w:t>
+      </w:r>
+    </w:p>
+    <w:p>
+      <w:pPr>
+        <w:rPr>
+          <w:lang w:val="es-ES"/>
+        </w:rPr>
+      </w:pPr>
+    </w:p>
+    <w:p>
+      <w:pPr>
+        <w:rPr>
+          <w:lang w:val="es-ES"/>
+        </w:rPr>
+      </w:pPr>
+    </w:p>
+    <w:p>
+      <w:pPr>
+        <w:rPr>
+          <w:lang w:val="es-ES"/>
+        </w:rPr>
+      </w:pPr>
+    </w:p>
+    <w:p>
+      <w:pPr>
+        <w:rPr>
+          <w:lang w:val="es-ES"/>
+        </w:rPr>
+      </w:pPr>
       <w:r>
         <w:rPr>
           <w:b/>
           <w:u w:val="single"/>
           <w:lang w:val="es-ES"/>
         </w:rPr>
-        <w:t>:</w:t>
+        <w:t>Integrantes:</w:t>
       </w:r>
       <w:r>
         <w:rPr>
           <w:lang w:val="es-ES"/>
         </w:rPr>
-        <w:t xml:space="preserve">  </w:t>
-      </w:r>
-      <w:proofErr w:type="spellStart"/>
-      <w:r>
-        <w:rPr>
-          <w:lang w:val="es-ES"/>
-        </w:rPr>
-        <w:t>Palconet</w:t>
-      </w:r>
-      <w:proofErr w:type="spellEnd"/>
-      <w:proofErr w:type="gramEnd"/>
-      <w:r>
-        <w:rPr>
-          <w:lang w:val="es-ES"/>
-        </w:rPr>
-        <w:t>.</w:t>
+        <w:t>Canaviri Rodrigo, Corti Gerónimo, Torrico Juan Manuel.</w:t>
       </w:r>
     </w:p>
     <w:p>
@@ -115,93 +133,15 @@
           <w:u w:val="single"/>
           <w:lang w:val="es-ES"/>
         </w:rPr>
-        <w:t>Integrantes:</w:t>
-      </w:r>
-      <w:r>
-        <w:rPr>
-          <w:lang w:val="es-ES"/>
-        </w:rPr>
-        <w:t xml:space="preserve"> </w:t>
-      </w:r>
-      <w:proofErr w:type="spellStart"/>
-      <w:r>
-        <w:rPr>
-          <w:lang w:val="es-ES"/>
-        </w:rPr>
-        <w:t>Canaviri</w:t>
-      </w:r>
-      <w:proofErr w:type="spellEnd"/>
-      <w:r>
-        <w:rPr>
-          <w:lang w:val="es-ES"/>
-        </w:rPr>
-        <w:t xml:space="preserve"> Rodrigo, Corti Gerónimo, </w:t>
-      </w:r>
-      <w:proofErr w:type="spellStart"/>
-      <w:r>
-        <w:rPr>
-          <w:lang w:val="es-ES"/>
-        </w:rPr>
-        <w:t>Torrico</w:t>
-      </w:r>
-      <w:proofErr w:type="spellEnd"/>
-      <w:r>
-        <w:rPr>
-          <w:lang w:val="es-ES"/>
-        </w:rPr>
-        <w:t xml:space="preserve"> Juan Manuel.</w:t>
-      </w:r>
-    </w:p>
-    <w:p>
-      <w:pPr>
-        <w:rPr>
-          <w:lang w:val="es-ES"/>
-        </w:rPr>
-      </w:pPr>
-    </w:p>
-    <w:p>
-      <w:pPr>
-        <w:rPr>
-          <w:lang w:val="es-ES"/>
-        </w:rPr>
-      </w:pPr>
-    </w:p>
-    <w:p>
-      <w:pPr>
-        <w:rPr>
-          <w:lang w:val="es-ES"/>
-        </w:rPr>
-      </w:pPr>
-    </w:p>
-    <w:p>
-      <w:pPr>
-        <w:rPr>
-          <w:lang w:val="es-ES"/>
-        </w:rPr>
-      </w:pPr>
+        <w:t>Fecha de Entrega</w:t>
+      </w:r>
       <w:r>
         <w:rPr>
           <w:b/>
           <w:u w:val="single"/>
           <w:lang w:val="es-ES"/>
         </w:rPr>
-        <w:t>Fecha de Entrega</w:t>
-      </w:r>
-      <w:r>
-        <w:rPr>
-          <w:b/>
-          <w:u w:val="single"/>
-          <w:lang w:val="es-ES"/>
-        </w:rPr>
         <w:t>:</w:t>
-      </w:r>
-      <w:r>
-        <w:rPr>
-          <w:b/>
-          <w:u w:val="single"/>
-          <w:lang w:val="es-ES"/>
-        </w:rPr>
-        <w:t xml:space="preserve"> </w:t>
       </w:r>
       <w:r>
         <w:rPr>
@@ -295,7 +235,6 @@
           <w:docPartUnique/>
         </w:docPartObj>
       </w:sdtPr>
-      <w:sdtEndPr/>
       <w:sdtContent>
         <w:p>
           <w:pPr>
@@ -2114,16 +2053,6 @@
         <w:lastRenderedPageBreak/>
         <w:t>Decisiones de Arquitectura de la Base de Datos</w:t>
       </w:r>
-      <w:r>
-        <w:rPr>
-          <w:rFonts w:ascii="Verdana" w:eastAsia="Times New Roman" w:hAnsi="Verdana" w:cs="Times New Roman"/>
-          <w:color w:val="000000"/>
-          <w:sz w:val="24"/>
-          <w:szCs w:val="24"/>
-          <w:lang w:eastAsia="es-AR"/>
-        </w:rPr>
-        <w:t xml:space="preserve"> </w:t>
-      </w:r>
     </w:p>
     <w:p>
       <w:pPr>
@@ -2149,25 +2078,7 @@
           <w:color w:val="000000"/>
           <w:lang w:eastAsia="es-AR"/>
         </w:rPr>
-        <w:t xml:space="preserve"> En esta tabla almacenamos las funcionalidades descritas en el enunciado del TP, con sus respectivos Id. Al no estar estos datos en la tabla maestra, realizamos un </w:t>
-      </w:r>
-      <w:proofErr w:type="spellStart"/>
-      <w:r>
-        <w:rPr>
-          <w:rFonts w:eastAsia="Times New Roman" w:cstheme="minorHAnsi"/>
-          <w:color w:val="000000"/>
-          <w:lang w:eastAsia="es-AR"/>
-        </w:rPr>
-        <w:t>insert</w:t>
-      </w:r>
-      <w:proofErr w:type="spellEnd"/>
-      <w:r>
-        <w:rPr>
-          <w:rFonts w:eastAsia="Times New Roman" w:cstheme="minorHAnsi"/>
-          <w:color w:val="000000"/>
-          <w:lang w:eastAsia="es-AR"/>
-        </w:rPr>
-        <w:t xml:space="preserve"> de los mismos desde el script de migración.</w:t>
+        <w:t xml:space="preserve"> En esta tabla almacenamos las funcionalidades descritas en el enunciado del TP, con sus respectivos Id. Al no estar estos datos en la tabla maestra, realizamos un insert de los mismos desde el script de migración.</w:t>
       </w:r>
     </w:p>
     <w:p>
@@ -2178,14 +2089,6 @@
           <w:lang w:eastAsia="es-AR"/>
         </w:rPr>
       </w:pPr>
-      <w:r>
-        <w:rPr>
-          <w:rFonts w:eastAsia="Times New Roman" w:cstheme="minorHAnsi"/>
-          <w:color w:val="000000"/>
-          <w:lang w:eastAsia="es-AR"/>
-        </w:rPr>
-        <w:t xml:space="preserve"> </w:t>
-      </w:r>
     </w:p>
     <w:p>
       <w:pPr>
@@ -2211,25 +2114,7 @@
           <w:color w:val="000000"/>
           <w:lang w:eastAsia="es-AR"/>
         </w:rPr>
-        <w:t xml:space="preserve"> Almacenamos los roles administrativo, cliente y empresa con sus respectivos Id (</w:t>
-      </w:r>
-      <w:proofErr w:type="spellStart"/>
-      <w:r>
-        <w:rPr>
-          <w:rFonts w:eastAsia="Times New Roman" w:cstheme="minorHAnsi"/>
-          <w:color w:val="000000"/>
-          <w:lang w:eastAsia="es-AR"/>
-        </w:rPr>
-        <w:t>Primary</w:t>
-      </w:r>
-      <w:proofErr w:type="spellEnd"/>
-      <w:r>
-        <w:rPr>
-          <w:rFonts w:eastAsia="Times New Roman" w:cstheme="minorHAnsi"/>
-          <w:color w:val="000000"/>
-          <w:lang w:eastAsia="es-AR"/>
-        </w:rPr>
-        <w:t xml:space="preserve"> Key) desde el script de migración.</w:t>
+        <w:t xml:space="preserve"> Almacenamos los roles administrativo, cliente y empresa con sus respectivos Id (Primary Key) desde el script de migración.</w:t>
       </w:r>
     </w:p>
     <w:p>
@@ -2240,14 +2125,6 @@
           <w:lang w:eastAsia="es-AR"/>
         </w:rPr>
       </w:pPr>
-      <w:r>
-        <w:rPr>
-          <w:rFonts w:eastAsia="Times New Roman" w:cstheme="minorHAnsi"/>
-          <w:color w:val="000000"/>
-          <w:lang w:eastAsia="es-AR"/>
-        </w:rPr>
-        <w:t xml:space="preserve"> </w:t>
-      </w:r>
     </w:p>
     <w:p>
       <w:pPr>
@@ -2257,7 +2134,6 @@
           <w:lang w:eastAsia="es-AR"/>
         </w:rPr>
       </w:pPr>
-      <w:proofErr w:type="spellStart"/>
       <w:r>
         <w:rPr>
           <w:rFonts w:eastAsia="Times New Roman" w:cstheme="minorHAnsi"/>
@@ -2266,9 +2142,50 @@
           <w:u w:val="single"/>
           <w:lang w:eastAsia="es-AR"/>
         </w:rPr>
-        <w:t>Rol_Funcionalidad</w:t>
-      </w:r>
-      <w:proofErr w:type="spellEnd"/>
+        <w:t xml:space="preserve">Rol_Funcionalidad: </w:t>
+      </w:r>
+      <w:r>
+        <w:rPr>
+          <w:rFonts w:eastAsia="Times New Roman" w:cstheme="minorHAnsi"/>
+          <w:color w:val="000000"/>
+          <w:lang w:eastAsia="es-AR"/>
+        </w:rPr>
+        <w:t xml:space="preserve">Debido a que un rol puede tener más de una funcionalidad y una funcionalidad puede pertenecer a más de un rol, decidimos crear una tabla intermedia con los Id de los roles y funcionalidades. Define </w:t>
+      </w:r>
+      <w:r>
+        <w:rPr>
+          <w:rFonts w:eastAsia="Times New Roman" w:cstheme="minorHAnsi"/>
+          <w:color w:val="000000"/>
+          <w:lang w:eastAsia="es-AR"/>
+        </w:rPr>
+        <w:t>las</w:t>
+      </w:r>
+      <w:r>
+        <w:rPr>
+          <w:rFonts w:eastAsia="Times New Roman" w:cstheme="minorHAnsi"/>
+          <w:color w:val="000000"/>
+          <w:lang w:eastAsia="es-AR"/>
+        </w:rPr>
+        <w:t xml:space="preserve"> funcionalidades que tiene cada rol del sistema.</w:t>
+      </w:r>
+    </w:p>
+    <w:p>
+      <w:pPr>
+        <w:spacing w:after="0"/>
+        <w:rPr>
+          <w:rFonts w:eastAsia="Times New Roman" w:cstheme="minorHAnsi"/>
+          <w:lang w:eastAsia="es-AR"/>
+        </w:rPr>
+      </w:pPr>
+    </w:p>
+    <w:p>
+      <w:pPr>
+        <w:spacing w:after="0"/>
+        <w:rPr>
+          <w:rFonts w:eastAsia="Times New Roman" w:cstheme="minorHAnsi"/>
+          <w:lang w:eastAsia="es-AR"/>
+        </w:rPr>
+      </w:pPr>
       <w:r>
         <w:rPr>
           <w:rFonts w:eastAsia="Times New Roman" w:cstheme="minorHAnsi"/>
@@ -2277,7 +2194,7 @@
           <w:u w:val="single"/>
           <w:lang w:eastAsia="es-AR"/>
         </w:rPr>
-        <w:t xml:space="preserve">: </w:t>
+        <w:t>Usuario:</w:t>
       </w:r>
       <w:r>
         <w:rPr>
@@ -2285,7 +2202,7 @@
           <w:color w:val="000000"/>
           <w:lang w:eastAsia="es-AR"/>
         </w:rPr>
-        <w:t xml:space="preserve">Debido a que un rol puede tener más de una funcionalidad y una funcionalidad puede pertenecer a más de un rol, decidimos crear una tabla intermedia con los Id de los roles y funcionalidades. Define </w:t>
+        <w:t xml:space="preserve"> Los roles del sistema tienen datos en común, el Id (Primary Key), el Username y el Password. Decidimos crear la tabla Usuario para almacenar los mismos y una tabla propia para cada rol donde se reflejan sus datos particulares, excepto para el administrador que solo posee Id, Username y Password. Consideramos para esta tabla una relación de cardinalidad 1 a 1 con las tablas Cliente y Empresa, ya que cada cliente o empresa </w:t>
       </w:r>
       <w:r>
         <w:rPr>
@@ -2293,7 +2210,7 @@
           <w:color w:val="000000"/>
           <w:lang w:eastAsia="es-AR"/>
         </w:rPr>
-        <w:t>las</w:t>
+        <w:t>tienen</w:t>
       </w:r>
       <w:r>
         <w:rPr>
@@ -2301,7 +2218,7 @@
           <w:color w:val="000000"/>
           <w:lang w:eastAsia="es-AR"/>
         </w:rPr>
-        <w:t xml:space="preserve"> funcionalidades que tiene cada rol del sistema.</w:t>
+        <w:t xml:space="preserve"> un solo Username y Password para operar en el sistema.</w:t>
       </w:r>
     </w:p>
     <w:p>
@@ -2312,14 +2229,6 @@
           <w:lang w:eastAsia="es-AR"/>
         </w:rPr>
       </w:pPr>
-      <w:r>
-        <w:rPr>
-          <w:rFonts w:eastAsia="Times New Roman" w:cstheme="minorHAnsi"/>
-          <w:color w:val="000000"/>
-          <w:lang w:eastAsia="es-AR"/>
-        </w:rPr>
-        <w:t xml:space="preserve"> </w:t>
-      </w:r>
     </w:p>
     <w:p>
       <w:pPr>
@@ -2337,7 +2246,7 @@
           <w:u w:val="single"/>
           <w:lang w:eastAsia="es-AR"/>
         </w:rPr>
-        <w:t>Usuario:</w:t>
+        <w:t>Usuario_Rol:</w:t>
       </w:r>
       <w:r>
         <w:rPr>
@@ -2345,149 +2254,7 @@
           <w:color w:val="000000"/>
           <w:lang w:eastAsia="es-AR"/>
         </w:rPr>
-        <w:t xml:space="preserve"> Los roles del sistema tienen datos en común, el Id (</w:t>
-      </w:r>
-      <w:proofErr w:type="spellStart"/>
-      <w:r>
-        <w:rPr>
-          <w:rFonts w:eastAsia="Times New Roman" w:cstheme="minorHAnsi"/>
-          <w:color w:val="000000"/>
-          <w:lang w:eastAsia="es-AR"/>
-        </w:rPr>
-        <w:t>Primary</w:t>
-      </w:r>
-      <w:proofErr w:type="spellEnd"/>
-      <w:r>
-        <w:rPr>
-          <w:rFonts w:eastAsia="Times New Roman" w:cstheme="minorHAnsi"/>
-          <w:color w:val="000000"/>
-          <w:lang w:eastAsia="es-AR"/>
-        </w:rPr>
-        <w:t xml:space="preserve"> Key), el </w:t>
-      </w:r>
-      <w:proofErr w:type="spellStart"/>
-      <w:r>
-        <w:rPr>
-          <w:rFonts w:eastAsia="Times New Roman" w:cstheme="minorHAnsi"/>
-          <w:color w:val="000000"/>
-          <w:lang w:eastAsia="es-AR"/>
-        </w:rPr>
-        <w:t>Username</w:t>
-      </w:r>
-      <w:proofErr w:type="spellEnd"/>
-      <w:r>
-        <w:rPr>
-          <w:rFonts w:eastAsia="Times New Roman" w:cstheme="minorHAnsi"/>
-          <w:color w:val="000000"/>
-          <w:lang w:eastAsia="es-AR"/>
-        </w:rPr>
-        <w:t xml:space="preserve"> y el </w:t>
-      </w:r>
-      <w:proofErr w:type="spellStart"/>
-      <w:r>
-        <w:rPr>
-          <w:rFonts w:eastAsia="Times New Roman" w:cstheme="minorHAnsi"/>
-          <w:color w:val="000000"/>
-          <w:lang w:eastAsia="es-AR"/>
-        </w:rPr>
-        <w:t>Password</w:t>
-      </w:r>
-      <w:proofErr w:type="spellEnd"/>
-      <w:r>
-        <w:rPr>
-          <w:rFonts w:eastAsia="Times New Roman" w:cstheme="minorHAnsi"/>
-          <w:color w:val="000000"/>
-          <w:lang w:eastAsia="es-AR"/>
-        </w:rPr>
-        <w:t xml:space="preserve">. Decidimos crear la tabla Usuario para almacenar los mismos y una tabla propia para cada rol donde se reflejan sus datos particulares, excepto para el administrador que solo posee Id, </w:t>
-      </w:r>
-      <w:proofErr w:type="spellStart"/>
-      <w:r>
-        <w:rPr>
-          <w:rFonts w:eastAsia="Times New Roman" w:cstheme="minorHAnsi"/>
-          <w:color w:val="000000"/>
-          <w:lang w:eastAsia="es-AR"/>
-        </w:rPr>
-        <w:t>Username</w:t>
-      </w:r>
-      <w:proofErr w:type="spellEnd"/>
-      <w:r>
-        <w:rPr>
-          <w:rFonts w:eastAsia="Times New Roman" w:cstheme="minorHAnsi"/>
-          <w:color w:val="000000"/>
-          <w:lang w:eastAsia="es-AR"/>
-        </w:rPr>
-        <w:t xml:space="preserve"> y </w:t>
-      </w:r>
-      <w:proofErr w:type="spellStart"/>
-      <w:r>
-        <w:rPr>
-          <w:rFonts w:eastAsia="Times New Roman" w:cstheme="minorHAnsi"/>
-          <w:color w:val="000000"/>
-          <w:lang w:eastAsia="es-AR"/>
-        </w:rPr>
-        <w:t>Password</w:t>
-      </w:r>
-      <w:proofErr w:type="spellEnd"/>
-      <w:r>
-        <w:rPr>
-          <w:rFonts w:eastAsia="Times New Roman" w:cstheme="minorHAnsi"/>
-          <w:color w:val="000000"/>
-          <w:lang w:eastAsia="es-AR"/>
-        </w:rPr>
-        <w:t xml:space="preserve">. Consideramos para esta tabla una relación de cardinalidad 1 a 1 con las tablas Cliente y Empresa, ya que cada cliente o empresa </w:t>
-      </w:r>
-      <w:r>
-        <w:rPr>
-          <w:rFonts w:eastAsia="Times New Roman" w:cstheme="minorHAnsi"/>
-          <w:color w:val="000000"/>
-          <w:lang w:eastAsia="es-AR"/>
-        </w:rPr>
-        <w:t>tienen</w:t>
-      </w:r>
-      <w:r>
-        <w:rPr>
-          <w:rFonts w:eastAsia="Times New Roman" w:cstheme="minorHAnsi"/>
-          <w:color w:val="000000"/>
-          <w:lang w:eastAsia="es-AR"/>
-        </w:rPr>
-        <w:t xml:space="preserve"> un solo </w:t>
-      </w:r>
-      <w:proofErr w:type="spellStart"/>
-      <w:r>
-        <w:rPr>
-          <w:rFonts w:eastAsia="Times New Roman" w:cstheme="minorHAnsi"/>
-          <w:color w:val="000000"/>
-          <w:lang w:eastAsia="es-AR"/>
-        </w:rPr>
-        <w:t>Username</w:t>
-      </w:r>
-      <w:proofErr w:type="spellEnd"/>
-      <w:r>
-        <w:rPr>
-          <w:rFonts w:eastAsia="Times New Roman" w:cstheme="minorHAnsi"/>
-          <w:color w:val="000000"/>
-          <w:lang w:eastAsia="es-AR"/>
-        </w:rPr>
-        <w:t xml:space="preserve"> y </w:t>
-      </w:r>
-      <w:proofErr w:type="spellStart"/>
-      <w:r>
-        <w:rPr>
-          <w:rFonts w:eastAsia="Times New Roman" w:cstheme="minorHAnsi"/>
-          <w:color w:val="000000"/>
-          <w:lang w:eastAsia="es-AR"/>
-        </w:rPr>
-        <w:t>Password</w:t>
-      </w:r>
-      <w:proofErr w:type="spellEnd"/>
-      <w:r>
-        <w:rPr>
-          <w:rFonts w:eastAsia="Times New Roman" w:cstheme="minorHAnsi"/>
-          <w:color w:val="000000"/>
-          <w:lang w:eastAsia="es-AR"/>
-        </w:rPr>
-        <w:t xml:space="preserve"> para operar en el sistema.</w:t>
+        <w:t xml:space="preserve"> Cada usuario puede tener más de un rol asignado y cada rol puede pertenecer a más de un usuario, razón por la cual se creó esta tabla intermedia con los Id de Usuarios y Roles. Define los roles que tiene cada usuario del sistema.</w:t>
       </w:r>
     </w:p>
     <w:p>
@@ -2498,14 +2265,6 @@
           <w:lang w:eastAsia="es-AR"/>
         </w:rPr>
       </w:pPr>
-      <w:r>
-        <w:rPr>
-          <w:rFonts w:eastAsia="Times New Roman" w:cstheme="minorHAnsi"/>
-          <w:color w:val="000000"/>
-          <w:lang w:eastAsia="es-AR"/>
-        </w:rPr>
-        <w:t xml:space="preserve"> </w:t>
-      </w:r>
     </w:p>
     <w:p>
       <w:pPr>
@@ -2515,7 +2274,6 @@
           <w:lang w:eastAsia="es-AR"/>
         </w:rPr>
       </w:pPr>
-      <w:proofErr w:type="spellStart"/>
       <w:r>
         <w:rPr>
           <w:rFonts w:eastAsia="Times New Roman" w:cstheme="minorHAnsi"/>
@@ -2524,9 +2282,34 @@
           <w:u w:val="single"/>
           <w:lang w:eastAsia="es-AR"/>
         </w:rPr>
-        <w:t>Usuario_Rol</w:t>
-      </w:r>
-      <w:proofErr w:type="spellEnd"/>
+        <w:t>Cliente:</w:t>
+      </w:r>
+      <w:r>
+        <w:rPr>
+          <w:rFonts w:eastAsia="Times New Roman" w:cstheme="minorHAnsi"/>
+          <w:color w:val="000000"/>
+          <w:lang w:eastAsia="es-AR"/>
+        </w:rPr>
+        <w:t xml:space="preserve"> Almacena los datos de cada cliente migrado o dado de alta que opera en el sistema. Consideramos al Id del Cliente como Primary Key y Foreign Key a la tabla Usuario donde estarían los datos de login del cliente. Además de los atributos pedidos en el enunciado del TP incluimos Cli_Habilitado (para indicar la inhabilitación del usuario en caso de que ingrese la erróneamente la contraseña tres veces seguidas), Cli_Intentos_Fallidos (para registrar la cantidad de intentos fallidos que comete el usuario) y Cli_Baja (define si el usuario fue dado de baja por el administrador).</w:t>
+      </w:r>
+    </w:p>
+    <w:p>
+      <w:pPr>
+        <w:spacing w:after="0"/>
+        <w:rPr>
+          <w:rFonts w:eastAsia="Times New Roman" w:cstheme="minorHAnsi"/>
+          <w:lang w:eastAsia="es-AR"/>
+        </w:rPr>
+      </w:pPr>
+    </w:p>
+    <w:p>
+      <w:pPr>
+        <w:spacing w:after="0"/>
+        <w:rPr>
+          <w:rFonts w:eastAsia="Times New Roman" w:cstheme="minorHAnsi"/>
+          <w:lang w:eastAsia="es-AR"/>
+        </w:rPr>
+      </w:pPr>
       <w:r>
         <w:rPr>
           <w:rFonts w:eastAsia="Times New Roman" w:cstheme="minorHAnsi"/>
@@ -2535,7 +2318,7 @@
           <w:u w:val="single"/>
           <w:lang w:eastAsia="es-AR"/>
         </w:rPr>
-        <w:t>:</w:t>
+        <w:t>Puntuación:</w:t>
       </w:r>
       <w:r>
         <w:rPr>
@@ -2543,7 +2326,7 @@
           <w:color w:val="000000"/>
           <w:lang w:eastAsia="es-AR"/>
         </w:rPr>
-        <w:t xml:space="preserve"> Cada usuario puede tener más de un rol asignado y cada rol puede pertenecer a más de un usuario, razón por la cual se creó esta tabla intermedia con los Id de Usuarios y Roles. Define los roles que tiene cada usuario del sistema.</w:t>
+        <w:t xml:space="preserve"> Esta tabla está relacionada con la tabla Cliente asumiendo que cada cliente tiene registros con cantidades de puntos y sus vencimientos, estos puntos los adquiere al realizar compras de entradas y según el precio de las mismas adquiere una determinada cantidad. Para este fin consideramos que la cantidad de puntos a adquirir es el resultado de realizar la división entera entre el precio de la compra y el valor 10, y con un vencimiento de un año a partir de la fecha de compra.</w:t>
       </w:r>
     </w:p>
     <w:p>
@@ -2554,14 +2337,6 @@
           <w:lang w:eastAsia="es-AR"/>
         </w:rPr>
       </w:pPr>
-      <w:r>
-        <w:rPr>
-          <w:rFonts w:eastAsia="Times New Roman" w:cstheme="minorHAnsi"/>
-          <w:color w:val="000000"/>
-          <w:lang w:eastAsia="es-AR"/>
-        </w:rPr>
-        <w:t xml:space="preserve"> </w:t>
-      </w:r>
     </w:p>
     <w:p>
       <w:pPr>
@@ -2579,7 +2354,7 @@
           <w:u w:val="single"/>
           <w:lang w:eastAsia="es-AR"/>
         </w:rPr>
-        <w:t>Cliente:</w:t>
+        <w:t>Premio:</w:t>
       </w:r>
       <w:r>
         <w:rPr>
@@ -2587,115 +2362,25 @@
           <w:color w:val="000000"/>
           <w:lang w:eastAsia="es-AR"/>
         </w:rPr>
-        <w:t xml:space="preserve"> Almacena los datos de cada cliente migrado o dado de alta que opera en el sistema. Consideramos al Id del Cliente como </w:t>
-      </w:r>
-      <w:proofErr w:type="spellStart"/>
+        <w:t xml:space="preserve"> Los puntos obtenidos por los clientes son utilizados para canjearlos por premios, a tal fin incluimos la tabla Premio que detalla la descripción de los mismos y los puntos necesarios para adquirirlos.</w:t>
+      </w:r>
+    </w:p>
+    <w:p>
+      <w:pPr>
+        <w:spacing w:after="0"/>
+        <w:rPr>
+          <w:rFonts w:eastAsia="Times New Roman" w:cstheme="minorHAnsi"/>
+          <w:lang w:eastAsia="es-AR"/>
+        </w:rPr>
+      </w:pPr>
       <w:r>
         <w:rPr>
           <w:rFonts w:eastAsia="Times New Roman" w:cstheme="minorHAnsi"/>
           <w:color w:val="000000"/>
           <w:lang w:eastAsia="es-AR"/>
         </w:rPr>
-        <w:t>Primary</w:t>
-      </w:r>
-      <w:proofErr w:type="spellEnd"/>
-      <w:r>
-        <w:rPr>
-          <w:rFonts w:eastAsia="Times New Roman" w:cstheme="minorHAnsi"/>
-          <w:color w:val="000000"/>
-          <w:lang w:eastAsia="es-AR"/>
-        </w:rPr>
-        <w:t xml:space="preserve"> Key y </w:t>
-      </w:r>
-      <w:proofErr w:type="spellStart"/>
-      <w:r>
-        <w:rPr>
-          <w:rFonts w:eastAsia="Times New Roman" w:cstheme="minorHAnsi"/>
-          <w:color w:val="000000"/>
-          <w:lang w:eastAsia="es-AR"/>
-        </w:rPr>
-        <w:t>Foreign</w:t>
-      </w:r>
-      <w:proofErr w:type="spellEnd"/>
-      <w:r>
-        <w:rPr>
-          <w:rFonts w:eastAsia="Times New Roman" w:cstheme="minorHAnsi"/>
-          <w:color w:val="000000"/>
-          <w:lang w:eastAsia="es-AR"/>
-        </w:rPr>
-        <w:t xml:space="preserve"> Key a la tabla Usuario donde estarían los datos de </w:t>
-      </w:r>
-      <w:proofErr w:type="spellStart"/>
-      <w:r>
-        <w:rPr>
-          <w:rFonts w:eastAsia="Times New Roman" w:cstheme="minorHAnsi"/>
-          <w:color w:val="000000"/>
-          <w:lang w:eastAsia="es-AR"/>
-        </w:rPr>
-        <w:t>login</w:t>
-      </w:r>
-      <w:proofErr w:type="spellEnd"/>
-      <w:r>
-        <w:rPr>
-          <w:rFonts w:eastAsia="Times New Roman" w:cstheme="minorHAnsi"/>
-          <w:color w:val="000000"/>
-          <w:lang w:eastAsia="es-AR"/>
-        </w:rPr>
-        <w:t xml:space="preserve"> del cliente. Además de los atributos pedidos en el enunciado del TP incluimos </w:t>
-      </w:r>
-      <w:proofErr w:type="spellStart"/>
-      <w:r>
-        <w:rPr>
-          <w:rFonts w:eastAsia="Times New Roman" w:cstheme="minorHAnsi"/>
-          <w:color w:val="000000"/>
-          <w:lang w:eastAsia="es-AR"/>
-        </w:rPr>
-        <w:t>Cli_Habilitado</w:t>
-      </w:r>
-      <w:proofErr w:type="spellEnd"/>
-      <w:r>
-        <w:rPr>
-          <w:rFonts w:eastAsia="Times New Roman" w:cstheme="minorHAnsi"/>
-          <w:color w:val="000000"/>
-          <w:lang w:eastAsia="es-AR"/>
-        </w:rPr>
-        <w:t xml:space="preserve"> (para indicar la inhabilitación del usuario en caso de que ingrese la erróneamente la contraseña tres veces seguidas), </w:t>
-      </w:r>
-      <w:proofErr w:type="spellStart"/>
-      <w:r>
-        <w:rPr>
-          <w:rFonts w:eastAsia="Times New Roman" w:cstheme="minorHAnsi"/>
-          <w:color w:val="000000"/>
-          <w:lang w:eastAsia="es-AR"/>
-        </w:rPr>
-        <w:t>Cli_Intentos_Fallidos</w:t>
-      </w:r>
-      <w:proofErr w:type="spellEnd"/>
-      <w:r>
-        <w:rPr>
-          <w:rFonts w:eastAsia="Times New Roman" w:cstheme="minorHAnsi"/>
-          <w:color w:val="000000"/>
-          <w:lang w:eastAsia="es-AR"/>
-        </w:rPr>
-        <w:t xml:space="preserve"> (para registrar la cantidad de intentos fallidos que comete el usuario) y </w:t>
-      </w:r>
-      <w:proofErr w:type="spellStart"/>
-      <w:r>
-        <w:rPr>
-          <w:rFonts w:eastAsia="Times New Roman" w:cstheme="minorHAnsi"/>
-          <w:color w:val="000000"/>
-          <w:lang w:eastAsia="es-AR"/>
-        </w:rPr>
-        <w:t>Cli_Baja</w:t>
-      </w:r>
-      <w:proofErr w:type="spellEnd"/>
-      <w:r>
-        <w:rPr>
-          <w:rFonts w:eastAsia="Times New Roman" w:cstheme="minorHAnsi"/>
-          <w:color w:val="000000"/>
-          <w:lang w:eastAsia="es-AR"/>
-        </w:rPr>
-        <w:t xml:space="preserve"> (define si el usuario fue dado de baja por el administrador).</w:t>
+        <w:lastRenderedPageBreak/>
+        <w:t>Al no existir premios en la tabla maestra, insertamos registros de premios por default en el script de migración.</w:t>
       </w:r>
     </w:p>
     <w:p>
@@ -2723,7 +2408,7 @@
           <w:u w:val="single"/>
           <w:lang w:eastAsia="es-AR"/>
         </w:rPr>
-        <w:t>Puntuación:</w:t>
+        <w:t>Usuario_Premio:</w:t>
       </w:r>
       <w:r>
         <w:rPr>
@@ -2731,7 +2416,74 @@
           <w:color w:val="000000"/>
           <w:lang w:eastAsia="es-AR"/>
         </w:rPr>
-        <w:t xml:space="preserve"> Esta tabla está relacionada con la tabla Cliente asumiendo que cada cliente tiene registros con cantidades de puntos y sus vencimientos, estos puntos los adquiere al realizar compras de entradas y según el precio de las mismas adquiere una determinada cantidad. Para este fin consideramos que la cantidad de puntos a adquirir es el resultado de realizar la división entera entre el precio de la compra y el valor 10, y con un vencimiento de un año a partir de la fecha de compra.</w:t>
+        <w:t xml:space="preserve"> Tabla intermedia de la relación muchos a muchos entre las tablas Cliente y Premio. Define los premios que </w:t>
+      </w:r>
+      <w:r>
+        <w:rPr>
+          <w:rFonts w:eastAsia="Times New Roman" w:cstheme="minorHAnsi"/>
+          <w:color w:val="000000"/>
+          <w:lang w:eastAsia="es-AR"/>
+        </w:rPr>
+        <w:t>obtuvieron</w:t>
+      </w:r>
+      <w:r>
+        <w:rPr>
+          <w:rFonts w:eastAsia="Times New Roman" w:cstheme="minorHAnsi"/>
+          <w:color w:val="000000"/>
+          <w:lang w:eastAsia="es-AR"/>
+        </w:rPr>
+        <w:t xml:space="preserve">los clientes </w:t>
+      </w:r>
+      <w:r>
+        <w:rPr>
+          <w:rFonts w:eastAsia="Times New Roman" w:cstheme="minorHAnsi"/>
+          <w:color w:val="000000"/>
+          <w:lang w:eastAsia="es-AR"/>
+        </w:rPr>
+        <w:t>y la cantidad correspondiente</w:t>
+      </w:r>
+      <w:r>
+        <w:rPr>
+          <w:rFonts w:eastAsia="Times New Roman" w:cstheme="minorHAnsi"/>
+          <w:color w:val="000000"/>
+          <w:lang w:eastAsia="es-AR"/>
+        </w:rPr>
+        <w:t xml:space="preserve"> (se considera un stock</w:t>
+      </w:r>
+      <w:bookmarkStart w:id="1" w:name="_GoBack"/>
+      <w:bookmarkEnd w:id="1"/>
+      <w:r>
+        <w:rPr>
+          <w:rFonts w:eastAsia="Times New Roman" w:cstheme="minorHAnsi"/>
+          <w:color w:val="000000"/>
+          <w:lang w:eastAsia="es-AR"/>
+        </w:rPr>
+        <w:t xml:space="preserve"> </w:t>
+      </w:r>
+      <w:r>
+        <w:rPr>
+          <w:rFonts w:eastAsia="Times New Roman" w:cstheme="minorHAnsi"/>
+          <w:b/>
+          <w:color w:val="000000"/>
+          <w:lang w:eastAsia="es-AR"/>
+        </w:rPr>
+        <w:t>ILIMITADO</w:t>
+      </w:r>
+      <w:r>
+        <w:rPr>
+          <w:rFonts w:eastAsia="Times New Roman" w:cstheme="minorHAnsi"/>
+          <w:color w:val="000000"/>
+          <w:lang w:eastAsia="es-AR"/>
+        </w:rPr>
+        <w:t>)</w:t>
+      </w:r>
+      <w:r>
+        <w:rPr>
+          <w:rFonts w:eastAsia="Times New Roman" w:cstheme="minorHAnsi"/>
+          <w:color w:val="000000"/>
+          <w:lang w:eastAsia="es-AR"/>
+        </w:rPr>
+        <w:t>.</w:t>
       </w:r>
     </w:p>
     <w:p>
@@ -2748,6 +2500,7 @@
         <w:spacing w:after="0"/>
         <w:rPr>
           <w:rFonts w:eastAsia="Times New Roman" w:cstheme="minorHAnsi"/>
+          <w:color w:val="000000"/>
           <w:lang w:eastAsia="es-AR"/>
         </w:rPr>
       </w:pPr>
@@ -2759,7 +2512,7 @@
           <w:u w:val="single"/>
           <w:lang w:eastAsia="es-AR"/>
         </w:rPr>
-        <w:t>Premio:</w:t>
+        <w:t>Empresa:</w:t>
       </w:r>
       <w:r>
         <w:rPr>
@@ -2767,256 +2520,28 @@
           <w:color w:val="000000"/>
           <w:lang w:eastAsia="es-AR"/>
         </w:rPr>
-        <w:t xml:space="preserve"> Los puntos obtenidos por los clientes son utilizados para canjearlos por premios, a tal fin incluimos la tabla Premio que detalla la descripción de los mismos y los puntos necesarios para adquirirlos.</w:t>
+        <w:t xml:space="preserve"> Guarda los datos de las empresas migradas y las que da de alta el administrador, además los atributos Emp_Habilitado, Emp_Intentos_Fallidos y Emp_Baja, los cuáles cumplen la misma función que para los Clientes. Estos tres últimos atributos no fueron incluidos en la tabla Usuario ya que consideramos que el usuario Administrador no puede ser inhabilitado.</w:t>
       </w:r>
     </w:p>
     <w:p>
       <w:pPr>
         <w:spacing w:after="0"/>
-        <w:rPr>
-          <w:rFonts w:eastAsia="Times New Roman" w:cstheme="minorHAnsi"/>
-          <w:lang w:eastAsia="es-AR"/>
-        </w:rPr>
-      </w:pPr>
-      <w:r>
         <w:rPr>
           <w:rFonts w:eastAsia="Times New Roman" w:cstheme="minorHAnsi"/>
           <w:color w:val="000000"/>
           <w:lang w:eastAsia="es-AR"/>
         </w:rPr>
-        <w:lastRenderedPageBreak/>
-        <w:t>Al no existir premios en la tabla maestra, insertamos registros de premios por default en el script de migración.</w:t>
-      </w:r>
+      </w:pPr>
     </w:p>
     <w:p>
       <w:pPr>
         <w:spacing w:after="0"/>
-        <w:rPr>
-          <w:rFonts w:eastAsia="Times New Roman" w:cstheme="minorHAnsi"/>
-          <w:lang w:eastAsia="es-AR"/>
-        </w:rPr>
-      </w:pPr>
-      <w:r>
         <w:rPr>
           <w:rFonts w:eastAsia="Times New Roman" w:cstheme="minorHAnsi"/>
           <w:color w:val="000000"/>
           <w:lang w:eastAsia="es-AR"/>
         </w:rPr>
-        <w:t xml:space="preserve"> </w:t>
-      </w:r>
-    </w:p>
-    <w:p>
-      <w:pPr>
-        <w:spacing w:after="0"/>
-        <w:rPr>
-          <w:rFonts w:eastAsia="Times New Roman" w:cstheme="minorHAnsi"/>
-          <w:lang w:eastAsia="es-AR"/>
-        </w:rPr>
-      </w:pPr>
-      <w:proofErr w:type="spellStart"/>
-      <w:r>
-        <w:rPr>
-          <w:rFonts w:eastAsia="Times New Roman" w:cstheme="minorHAnsi"/>
-          <w:b/>
-          <w:color w:val="000000"/>
-          <w:u w:val="single"/>
-          <w:lang w:eastAsia="es-AR"/>
-        </w:rPr>
-        <w:t>Usuario_Premio</w:t>
-      </w:r>
-      <w:proofErr w:type="spellEnd"/>
-      <w:r>
-        <w:rPr>
-          <w:rFonts w:eastAsia="Times New Roman" w:cstheme="minorHAnsi"/>
-          <w:b/>
-          <w:color w:val="000000"/>
-          <w:u w:val="single"/>
-          <w:lang w:eastAsia="es-AR"/>
-        </w:rPr>
-        <w:t>:</w:t>
-      </w:r>
-      <w:r>
-        <w:rPr>
-          <w:rFonts w:eastAsia="Times New Roman" w:cstheme="minorHAnsi"/>
-          <w:color w:val="000000"/>
-          <w:lang w:eastAsia="es-AR"/>
-        </w:rPr>
-        <w:t xml:space="preserve"> Tabla intermedia de la relación muchos a muchos entre las tablas Cliente y Premio. Define los premios que </w:t>
-      </w:r>
-      <w:r>
-        <w:rPr>
-          <w:rFonts w:eastAsia="Times New Roman" w:cstheme="minorHAnsi"/>
-          <w:color w:val="000000"/>
-          <w:lang w:eastAsia="es-AR"/>
-        </w:rPr>
-        <w:t>obtuvieron</w:t>
-      </w:r>
-      <w:r>
-        <w:rPr>
-          <w:rFonts w:eastAsia="Times New Roman" w:cstheme="minorHAnsi"/>
-          <w:color w:val="000000"/>
-          <w:lang w:eastAsia="es-AR"/>
-        </w:rPr>
-        <w:t xml:space="preserve"> </w:t>
-      </w:r>
-      <w:r>
-        <w:rPr>
-          <w:rFonts w:eastAsia="Times New Roman" w:cstheme="minorHAnsi"/>
-          <w:color w:val="000000"/>
-          <w:lang w:eastAsia="es-AR"/>
-        </w:rPr>
-        <w:t xml:space="preserve">los clientes </w:t>
-      </w:r>
-      <w:r>
-        <w:rPr>
-          <w:rFonts w:eastAsia="Times New Roman" w:cstheme="minorHAnsi"/>
-          <w:color w:val="000000"/>
-          <w:lang w:eastAsia="es-AR"/>
-        </w:rPr>
-        <w:t>y la cantidad correspondiente</w:t>
-      </w:r>
-      <w:r>
-        <w:rPr>
-          <w:rFonts w:eastAsia="Times New Roman" w:cstheme="minorHAnsi"/>
-          <w:color w:val="000000"/>
-          <w:lang w:eastAsia="es-AR"/>
-        </w:rPr>
-        <w:t xml:space="preserve"> (se considera un stock</w:t>
-      </w:r>
-      <w:bookmarkStart w:id="1" w:name="_GoBack"/>
-      <w:bookmarkEnd w:id="1"/>
-      <w:r>
-        <w:rPr>
-          <w:rFonts w:eastAsia="Times New Roman" w:cstheme="minorHAnsi"/>
-          <w:color w:val="000000"/>
-          <w:lang w:eastAsia="es-AR"/>
-        </w:rPr>
-        <w:t xml:space="preserve"> </w:t>
-      </w:r>
-      <w:r>
-        <w:rPr>
-          <w:rFonts w:eastAsia="Times New Roman" w:cstheme="minorHAnsi"/>
-          <w:b/>
-          <w:color w:val="000000"/>
-          <w:lang w:eastAsia="es-AR"/>
-        </w:rPr>
-        <w:t>ILIMITADO</w:t>
-      </w:r>
-      <w:r>
-        <w:rPr>
-          <w:rFonts w:eastAsia="Times New Roman" w:cstheme="minorHAnsi"/>
-          <w:color w:val="000000"/>
-          <w:lang w:eastAsia="es-AR"/>
-        </w:rPr>
-        <w:t>)</w:t>
-      </w:r>
-      <w:r>
-        <w:rPr>
-          <w:rFonts w:eastAsia="Times New Roman" w:cstheme="minorHAnsi"/>
-          <w:color w:val="000000"/>
-          <w:lang w:eastAsia="es-AR"/>
-        </w:rPr>
-        <w:t>.</w:t>
-      </w:r>
-    </w:p>
-    <w:p>
-      <w:pPr>
-        <w:spacing w:after="0"/>
-        <w:rPr>
-          <w:rFonts w:eastAsia="Times New Roman" w:cstheme="minorHAnsi"/>
-          <w:lang w:eastAsia="es-AR"/>
-        </w:rPr>
-      </w:pPr>
-      <w:r>
-        <w:rPr>
-          <w:rFonts w:eastAsia="Times New Roman" w:cstheme="minorHAnsi"/>
-          <w:color w:val="000000"/>
-          <w:lang w:eastAsia="es-AR"/>
-        </w:rPr>
-        <w:t xml:space="preserve"> </w:t>
-      </w:r>
-    </w:p>
-    <w:p>
-      <w:pPr>
-        <w:spacing w:after="0"/>
-        <w:rPr>
-          <w:rFonts w:eastAsia="Times New Roman" w:cstheme="minorHAnsi"/>
-          <w:color w:val="000000"/>
-          <w:lang w:eastAsia="es-AR"/>
-        </w:rPr>
-      </w:pPr>
-      <w:r>
-        <w:rPr>
-          <w:rFonts w:eastAsia="Times New Roman" w:cstheme="minorHAnsi"/>
-          <w:b/>
-          <w:color w:val="000000"/>
-          <w:u w:val="single"/>
-          <w:lang w:eastAsia="es-AR"/>
-        </w:rPr>
-        <w:t>Empresa:</w:t>
-      </w:r>
-      <w:r>
-        <w:rPr>
-          <w:rFonts w:eastAsia="Times New Roman" w:cstheme="minorHAnsi"/>
-          <w:color w:val="000000"/>
-          <w:lang w:eastAsia="es-AR"/>
-        </w:rPr>
-        <w:t xml:space="preserve"> Guarda los datos de las empresas migradas y las que da de alta el administrador, además los atributos </w:t>
-      </w:r>
-      <w:proofErr w:type="spellStart"/>
-      <w:r>
-        <w:rPr>
-          <w:rFonts w:eastAsia="Times New Roman" w:cstheme="minorHAnsi"/>
-          <w:color w:val="000000"/>
-          <w:lang w:eastAsia="es-AR"/>
-        </w:rPr>
-        <w:t>Emp_Habilitado</w:t>
-      </w:r>
-      <w:proofErr w:type="spellEnd"/>
-      <w:r>
-        <w:rPr>
-          <w:rFonts w:eastAsia="Times New Roman" w:cstheme="minorHAnsi"/>
-          <w:color w:val="000000"/>
-          <w:lang w:eastAsia="es-AR"/>
-        </w:rPr>
-        <w:t xml:space="preserve">, </w:t>
-      </w:r>
-      <w:proofErr w:type="spellStart"/>
-      <w:r>
-        <w:rPr>
-          <w:rFonts w:eastAsia="Times New Roman" w:cstheme="minorHAnsi"/>
-          <w:color w:val="000000"/>
-          <w:lang w:eastAsia="es-AR"/>
-        </w:rPr>
-        <w:t>Emp_Intentos_Fallidos</w:t>
-      </w:r>
-      <w:proofErr w:type="spellEnd"/>
-      <w:r>
-        <w:rPr>
-          <w:rFonts w:eastAsia="Times New Roman" w:cstheme="minorHAnsi"/>
-          <w:color w:val="000000"/>
-          <w:lang w:eastAsia="es-AR"/>
-        </w:rPr>
-        <w:t xml:space="preserve"> y </w:t>
-      </w:r>
-      <w:proofErr w:type="spellStart"/>
-      <w:r>
-        <w:rPr>
-          <w:rFonts w:eastAsia="Times New Roman" w:cstheme="minorHAnsi"/>
-          <w:color w:val="000000"/>
-          <w:lang w:eastAsia="es-AR"/>
-        </w:rPr>
-        <w:t>Emp_Baja</w:t>
-      </w:r>
-      <w:proofErr w:type="spellEnd"/>
-      <w:r>
-        <w:rPr>
-          <w:rFonts w:eastAsia="Times New Roman" w:cstheme="minorHAnsi"/>
-          <w:color w:val="000000"/>
-          <w:lang w:eastAsia="es-AR"/>
-        </w:rPr>
-        <w:t>, los cuáles cumplen la misma función que para los Clientes. Estos tres últimos atributos no fueron incluidos en la tabla Usuario ya que consideramos que el usuario Administrador no puede ser inhabilitado.</w:t>
-      </w:r>
+      </w:pPr>
     </w:p>
     <w:p>
       <w:pPr>
@@ -3097,7 +2622,7 @@
             <o:lock v:ext="edit" aspectratio="t"/>
           </v:shapetype>
           <v:shape id="_x0000_i1025" type="#_x0000_t75" style="width:412.5pt;height:191.25pt">
-            <v:imagedata r:id="rId9" o:title="Home"/>
+            <v:imagedata r:id="rId8" o:title="Home"/>
           </v:shape>
         </w:pict>
       </w:r>
@@ -3135,7 +2660,7 @@
       <w:r>
         <w:pict>
           <v:shape id="_x0000_i1026" type="#_x0000_t75" style="width:328.5pt;height:282pt">
-            <v:imagedata r:id="rId10" o:title="Errores"/>
+            <v:imagedata r:id="rId9" o:title="Errores"/>
           </v:shape>
         </w:pict>
       </w:r>
@@ -3155,7 +2680,6 @@
         </w:numPr>
       </w:pPr>
       <w:r>
-        <w:lastRenderedPageBreak/>
         <w:t xml:space="preserve">Los campos en los formularios que cuentan con un asterisco (*) son estrictamente obligatorios, en caso de no completarlos, se arrojará un error. En cambio, los campos sin asteriscos, pueden no completarse. Por ejemplo: </w:t>
       </w:r>
     </w:p>
@@ -3172,7 +2696,7 @@
       <w:r>
         <w:pict>
           <v:shape id="_x0000_i1027" type="#_x0000_t75" style="width:270.75pt;height:326.25pt">
-            <v:imagedata r:id="rId11" o:title="Registro Cliente"/>
+            <v:imagedata r:id="rId10" o:title="Registro Cliente"/>
           </v:shape>
         </w:pict>
       </w:r>
@@ -3200,9 +2724,10 @@
         <w:jc w:val="center"/>
       </w:pPr>
       <w:r>
+        <w:lastRenderedPageBreak/>
         <w:pict>
           <v:shape id="_x0000_i1028" type="#_x0000_t75" style="width:343.5pt;height:254.25pt">
-            <v:imagedata r:id="rId12" o:title="Home Funcionalidades Completas"/>
+            <v:imagedata r:id="rId11" o:title="Home Funcionalidades Completas"/>
           </v:shape>
         </w:pict>
       </w:r>
@@ -3216,7 +2741,6 @@
         </w:numPr>
       </w:pPr>
       <w:r>
-        <w:lastRenderedPageBreak/>
         <w:t xml:space="preserve">En los filtros de búsqueda de los formularios, al dejar </w:t>
       </w:r>
       <w:r>
@@ -3279,14 +2803,9 @@
         <w:pStyle w:val="Ttulo1"/>
       </w:pPr>
       <w:bookmarkStart w:id="2" w:name="_Toc531731250"/>
-      <w:proofErr w:type="spellStart"/>
       <w:r>
         <w:lastRenderedPageBreak/>
-        <w:t>Login</w:t>
-      </w:r>
-      <w:proofErr w:type="spellEnd"/>
-      <w:r>
-        <w:t xml:space="preserve"> y Seguridad</w:t>
+        <w:t>Login y Seguridad</w:t>
       </w:r>
       <w:bookmarkEnd w:id="2"/>
     </w:p>
@@ -3295,15 +2814,7 @@
         <w:ind w:firstLine="708"/>
       </w:pPr>
       <w:r>
-        <w:t>La plataforma, al iniciarse despliega una ventana de acceso a la misma (</w:t>
-      </w:r>
-      <w:proofErr w:type="spellStart"/>
-      <w:r>
-        <w:t>login</w:t>
-      </w:r>
-      <w:proofErr w:type="spellEnd"/>
-      <w:r>
-        <w:t>), donde el usuario deberá completar obligatoriamente los campos usuario y contraseña.</w:t>
+        <w:t>La plataforma, al iniciarse despliega una ventana de acceso a la misma (login), donde el usuario deberá completar obligatoriamente los campos usuario y contraseña.</w:t>
       </w:r>
     </w:p>
     <w:p>
@@ -3313,7 +2824,7 @@
       <w:r>
         <w:pict>
           <v:shape id="_x0000_i1029" type="#_x0000_t75" style="width:274.5pt;height:180.75pt">
-            <v:imagedata r:id="rId13" o:title="Login"/>
+            <v:imagedata r:id="rId12" o:title="Login"/>
           </v:shape>
         </w:pict>
       </w:r>
@@ -3349,7 +2860,7 @@
       <w:r>
         <w:pict>
           <v:shape id="_x0000_i1030" type="#_x0000_t75" style="width:224.25pt;height:109.5pt">
-            <v:imagedata r:id="rId14" o:title="Error sin roles"/>
+            <v:imagedata r:id="rId13" o:title="Error sin roles"/>
           </v:shape>
         </w:pict>
       </w:r>
@@ -3395,7 +2906,7 @@
       <w:r>
         <w:pict>
           <v:shape id="_x0000_i1031" type="#_x0000_t75" style="width:246.75pt;height:135pt">
-            <v:imagedata r:id="rId15" o:title="Seleccionar rol"/>
+            <v:imagedata r:id="rId14" o:title="Seleccionar rol"/>
           </v:shape>
         </w:pict>
       </w:r>
@@ -3406,15 +2917,7 @@
       </w:pPr>
       <w:r>
         <w:lastRenderedPageBreak/>
-        <w:t xml:space="preserve">En definitiva, si cuenta con los requisitos para ingresar al sistema, y es la primera vez que accede al mismo (primer </w:t>
-      </w:r>
-      <w:proofErr w:type="spellStart"/>
-      <w:r>
-        <w:t>login</w:t>
-      </w:r>
-      <w:proofErr w:type="spellEnd"/>
-      <w:r>
-        <w:t xml:space="preserve">) se le pedirá un cambio de </w:t>
+        <w:t xml:space="preserve">En definitiva, si cuenta con los requisitos para ingresar al sistema, y es la primera vez que accede al mismo (primer login) se le pedirá un cambio de </w:t>
       </w:r>
       <w:r>
         <w:t>contraseña.</w:t>
@@ -3428,7 +2931,7 @@
       <w:r>
         <w:pict>
           <v:shape id="_x0000_i1032" type="#_x0000_t75" style="width:220.5pt;height:168pt">
-            <v:imagedata r:id="rId16" o:title="Cambiar Contraseña"/>
+            <v:imagedata r:id="rId15" o:title="Cambiar Contraseña"/>
           </v:shape>
         </w:pict>
       </w:r>
@@ -3488,7 +2991,7 @@
       <w:r>
         <w:pict>
           <v:shape id="_x0000_i1033" type="#_x0000_t75" style="width:174.75pt;height:250.5pt">
-            <v:imagedata r:id="rId17" o:title="Crear rol"/>
+            <v:imagedata r:id="rId16" o:title="Crear rol"/>
           </v:shape>
         </w:pict>
       </w:r>
@@ -3507,7 +3010,7 @@
         <w:lastRenderedPageBreak/>
         <w:pict>
           <v:shape id="_x0000_i1034" type="#_x0000_t75" style="width:160.5pt;height:270.75pt">
-            <v:imagedata r:id="rId18" o:title="Agregar rol"/>
+            <v:imagedata r:id="rId17" o:title="Agregar rol"/>
           </v:shape>
         </w:pict>
       </w:r>
@@ -3543,7 +3046,7 @@
       <w:r>
         <w:pict>
           <v:shape id="_x0000_i1035" type="#_x0000_t75" style="width:282pt;height:308.25pt">
-            <v:imagedata r:id="rId19" o:title="Gestionar Roles"/>
+            <v:imagedata r:id="rId18" o:title="Gestionar Roles"/>
           </v:shape>
         </w:pict>
       </w:r>
@@ -3565,7 +3068,7 @@
       <w:r>
         <w:pict>
           <v:shape id="_x0000_i1036" type="#_x0000_t75" style="width:156pt;height:99.75pt">
-            <v:imagedata r:id="rId20" o:title="Eliminar Rol"/>
+            <v:imagedata r:id="rId19" o:title="Eliminar Rol"/>
           </v:shape>
         </w:pict>
       </w:r>
@@ -3586,7 +3089,7 @@
       <w:r>
         <w:pict>
           <v:shape id="_x0000_i1037" type="#_x0000_t75" style="width:201.75pt;height:317.25pt">
-            <v:imagedata r:id="rId21" o:title="Modificar Rol"/>
+            <v:imagedata r:id="rId20" o:title="Modificar Rol"/>
           </v:shape>
         </w:pict>
       </w:r>
@@ -3623,23 +3126,7 @@
       </w:pPr>
       <w:r>
         <w:tab/>
-        <w:t xml:space="preserve">Si el usuario no cuenta con una cuenta dentro de </w:t>
-      </w:r>
-      <w:proofErr w:type="spellStart"/>
-      <w:r>
-        <w:t>Palconet</w:t>
-      </w:r>
-      <w:proofErr w:type="spellEnd"/>
-      <w:r>
-        <w:t xml:space="preserve">, puede proceder a crear la misma. Dentro del </w:t>
-      </w:r>
-      <w:proofErr w:type="spellStart"/>
-      <w:r>
-        <w:t>login</w:t>
-      </w:r>
-      <w:proofErr w:type="spellEnd"/>
-      <w:r>
-        <w:t>, deberá acceder al link con la descripción “No tengo una cuenta”.</w:t>
+        <w:t>Si el usuario no cuenta con una cuenta dentro de Palconet, puede proceder a crear la misma. Dentro del login, deberá acceder al link con la descripción “No tengo una cuenta”.</w:t>
       </w:r>
     </w:p>
     <w:p>
@@ -3649,7 +3136,7 @@
       <w:r>
         <w:pict>
           <v:shape id="_x0000_i1038" type="#_x0000_t75" style="width:274.5pt;height:180.75pt">
-            <v:imagedata r:id="rId13" o:title="Login"/>
+            <v:imagedata r:id="rId12" o:title="Login"/>
           </v:shape>
         </w:pict>
       </w:r>
@@ -3667,7 +3154,7 @@
       <w:r>
         <w:pict>
           <v:shape id="_x0000_i1039" type="#_x0000_t75" style="width:200.25pt;height:196.5pt">
-            <v:imagedata r:id="rId22" o:title="Registro seleccionar rol"/>
+            <v:imagedata r:id="rId21" o:title="Registro seleccionar rol"/>
           </v:shape>
         </w:pict>
       </w:r>
@@ -3685,11 +3172,11 @@
       <w:r>
         <w:rPr>
           <w:noProof/>
-          <w:lang w:eastAsia="es-AR"/>
+          <w:lang w:val="es-UY" w:eastAsia="es-UY"/>
         </w:rPr>
         <w:lastRenderedPageBreak/>
         <w:drawing>
-          <wp:inline distT="0" distB="0" distL="0" distR="0" wp14:anchorId="5FAD5516" wp14:editId="17A62854">
+          <wp:inline distT="0" distB="0" distL="0" distR="0">
             <wp:extent cx="2809875" cy="2682475"/>
             <wp:effectExtent l="0" t="0" r="0" b="3810"/>
             <wp:docPr id="1" name="Imagen 1" descr="C:\Users\corti\AppData\Local\Microsoft\Windows\INetCache\Content.Word\Registro Empresa.jpg"/>
@@ -3706,10 +3193,10 @@
                     </pic:cNvPicPr>
                   </pic:nvPicPr>
                   <pic:blipFill>
-                    <a:blip r:embed="rId23">
+                    <a:blip r:embed="rId22">
                       <a:extLst>
                         <a:ext uri="{28A0092B-C50C-407E-A947-70E740481C1C}">
-                          <a14:useLocalDpi xmlns:a14="http://schemas.microsoft.com/office/drawing/2010/main" val="0"/>
+                          <a14:useLocalDpi xmlns="" xmlns:wpc="http://schemas.microsoft.com/office/word/2010/wordprocessingCanvas" xmlns:mc="http://schemas.openxmlformats.org/markup-compatibility/2006" xmlns:o="urn:schemas-microsoft-com:office:office" xmlns:v="urn:schemas-microsoft-com:vml" xmlns:wp14="http://schemas.microsoft.com/office/word/2010/wordprocessingDrawing" xmlns:w10="urn:schemas-microsoft-com:office:word" xmlns:w="http://schemas.openxmlformats.org/wordprocessingml/2006/main" xmlns:w14="http://schemas.microsoft.com/office/word/2010/wordml" xmlns:wpg="http://schemas.microsoft.com/office/word/2010/wordprocessingGroup" xmlns:wpi="http://schemas.microsoft.com/office/word/2010/wordprocessingInk" xmlns:wps="http://schemas.microsoft.com/office/word/2010/wordprocessingShape" xmlns:a14="http://schemas.microsoft.com/office/drawing/2010/main" val="0"/>
                         </a:ext>
                       </a:extLst>
                     </a:blip>
@@ -3745,7 +3232,7 @@
       <w:r>
         <w:pict>
           <v:shape id="_x0000_i1040" type="#_x0000_t75" style="width:277.5pt;height:333.75pt">
-            <v:imagedata r:id="rId11" o:title="Registro Cliente"/>
+            <v:imagedata r:id="rId10" o:title="Registro Cliente"/>
           </v:shape>
         </w:pict>
       </w:r>
@@ -3804,10 +3291,10 @@
       <w:r>
         <w:rPr>
           <w:noProof/>
-          <w:lang w:eastAsia="es-AR"/>
+          <w:lang w:val="es-UY" w:eastAsia="es-UY"/>
         </w:rPr>
         <w:drawing>
-          <wp:inline distT="0" distB="0" distL="0" distR="0" wp14:anchorId="5C65D13E" wp14:editId="4919103D">
+          <wp:inline distT="0" distB="0" distL="0" distR="0">
             <wp:extent cx="4210050" cy="5067300"/>
             <wp:effectExtent l="0" t="0" r="0" b="0"/>
             <wp:docPr id="2" name="Imagen 2" descr="C:\Users\corti\AppData\Local\Microsoft\Windows\INetCache\Content.Word\Crear Cliente ADMIN.JPG"/>
@@ -3824,10 +3311,10 @@
                     </pic:cNvPicPr>
                   </pic:nvPicPr>
                   <pic:blipFill>
-                    <a:blip r:embed="rId24">
+                    <a:blip r:embed="rId23">
                       <a:extLst>
                         <a:ext uri="{28A0092B-C50C-407E-A947-70E740481C1C}">
-                          <a14:useLocalDpi xmlns:a14="http://schemas.microsoft.com/office/drawing/2010/main" val="0"/>
+                          <a14:useLocalDpi xmlns="" xmlns:wpc="http://schemas.microsoft.com/office/word/2010/wordprocessingCanvas" xmlns:mc="http://schemas.openxmlformats.org/markup-compatibility/2006" xmlns:o="urn:schemas-microsoft-com:office:office" xmlns:v="urn:schemas-microsoft-com:vml" xmlns:wp14="http://schemas.microsoft.com/office/word/2010/wordprocessingDrawing" xmlns:w10="urn:schemas-microsoft-com:office:word" xmlns:w="http://schemas.openxmlformats.org/wordprocessingml/2006/main" xmlns:w14="http://schemas.microsoft.com/office/word/2010/wordml" xmlns:wpg="http://schemas.microsoft.com/office/word/2010/wordprocessingGroup" xmlns:wpi="http://schemas.microsoft.com/office/word/2010/wordprocessingInk" xmlns:wps="http://schemas.microsoft.com/office/word/2010/wordprocessingShape" xmlns:a14="http://schemas.microsoft.com/office/drawing/2010/main" val="0"/>
                         </a:ext>
                       </a:extLst>
                     </a:blip>
@@ -3878,7 +3365,7 @@
         <w:lastRenderedPageBreak/>
         <w:pict>
           <v:shape id="_x0000_i1041" type="#_x0000_t75" style="width:424.5pt;height:318pt">
-            <v:imagedata r:id="rId25" o:title="Gestionar Clientes"/>
+            <v:imagedata r:id="rId24" o:title="Gestionar Clientes"/>
           </v:shape>
         </w:pict>
       </w:r>
@@ -3906,7 +3393,7 @@
         <w:lastRenderedPageBreak/>
         <w:pict>
           <v:shape id="_x0000_i1042" type="#_x0000_t75" style="width:331.5pt;height:399pt">
-            <v:imagedata r:id="rId26" o:title="Modificar Cliente ADMIN"/>
+            <v:imagedata r:id="rId25" o:title="Modificar Cliente ADMIN"/>
           </v:shape>
         </w:pict>
       </w:r>
@@ -3924,7 +3411,7 @@
       <w:r>
         <w:pict>
           <v:shape id="_x0000_i1043" type="#_x0000_t75" style="width:151.5pt;height:99.75pt">
-            <v:imagedata r:id="rId27" o:title="Eliminar Cliente"/>
+            <v:imagedata r:id="rId26" o:title="Eliminar Cliente"/>
           </v:shape>
         </w:pict>
       </w:r>
@@ -3968,7 +3455,7 @@
       <w:r>
         <w:pict>
           <v:shape id="_x0000_i1044" type="#_x0000_t75" style="width:322.5pt;height:308.25pt">
-            <v:imagedata r:id="rId28" o:title="Crear Empresa"/>
+            <v:imagedata r:id="rId27" o:title="Crear Empresa"/>
           </v:shape>
         </w:pict>
       </w:r>
@@ -3994,7 +3481,7 @@
         <w:lastRenderedPageBreak/>
         <w:pict>
           <v:shape id="_x0000_i1045" type="#_x0000_t75" style="width:425.25pt;height:390pt">
-            <v:imagedata r:id="rId29" o:title="Gestionar Empresas"/>
+            <v:imagedata r:id="rId28" o:title="Gestionar Empresas"/>
           </v:shape>
         </w:pict>
       </w:r>
@@ -4016,7 +3503,7 @@
         <w:lastRenderedPageBreak/>
         <w:pict>
           <v:shape id="_x0000_i1046" type="#_x0000_t75" style="width:322.5pt;height:308.25pt">
-            <v:imagedata r:id="rId30" o:title="Modificar Empresa ADMIN"/>
+            <v:imagedata r:id="rId29" o:title="Modificar Empresa ADMIN"/>
           </v:shape>
         </w:pict>
       </w:r>
@@ -4037,7 +3524,7 @@
       <w:r>
         <w:pict>
           <v:shape id="_x0000_i1047" type="#_x0000_t75" style="width:151.5pt;height:99.75pt">
-            <v:imagedata r:id="rId31" o:title="Eliminar Empresa"/>
+            <v:imagedata r:id="rId30" o:title="Eliminar Empresa"/>
           </v:shape>
         </w:pict>
       </w:r>
@@ -4113,7 +3600,7 @@
       <w:r>
         <w:pict>
           <v:shape id="_x0000_i1048" type="#_x0000_t75" style="width:243.75pt;height:180pt">
-            <v:imagedata r:id="rId32" o:title="Crear Grado"/>
+            <v:imagedata r:id="rId31" o:title="Crear Grado"/>
           </v:shape>
         </w:pict>
       </w:r>
@@ -4148,7 +3635,7 @@
         <w:lastRenderedPageBreak/>
         <w:pict>
           <v:shape id="_x0000_i1049" type="#_x0000_t75" style="width:5in;height:306pt">
-            <v:imagedata r:id="rId33" o:title="Gestionar Grados"/>
+            <v:imagedata r:id="rId32" o:title="Gestionar Grados"/>
           </v:shape>
         </w:pict>
       </w:r>
@@ -4169,7 +3656,7 @@
       <w:r>
         <w:pict>
           <v:shape id="_x0000_i1050" type="#_x0000_t75" style="width:151.5pt;height:99.75pt">
-            <v:imagedata r:id="rId34" o:title="Eliminar Grado"/>
+            <v:imagedata r:id="rId33" o:title="Eliminar Grado"/>
           </v:shape>
         </w:pict>
       </w:r>
@@ -4190,7 +3677,7 @@
       <w:r>
         <w:pict>
           <v:shape id="_x0000_i1051" type="#_x0000_t75" style="width:244.5pt;height:168.75pt">
-            <v:imagedata r:id="rId35" o:title="Editar Grado"/>
+            <v:imagedata r:id="rId34" o:title="Editar Grado"/>
           </v:shape>
         </w:pict>
       </w:r>
@@ -4219,7 +3706,7 @@
       <w:r>
         <w:pict>
           <v:shape id="_x0000_i1052" type="#_x0000_t75" style="width:404.25pt;height:260.25pt">
-            <v:imagedata r:id="rId36" o:title="Generar Publicacion"/>
+            <v:imagedata r:id="rId35" o:title="Generar Publicacion"/>
           </v:shape>
         </w:pict>
       </w:r>
@@ -4235,26 +3722,19 @@
         <w:tab/>
         <w:t>Para cargar varias fechas de evento, ya que puede repetirse el mismo evento en diferentes días a lo largo del tiempo, se agrega un checkbox que en caso de activarlo, permite esta funcionalidad. La selección de esta opción, y luego presionando el botón “Programar Fechas” abrirá una ventana donde es posible configurar las mismas.</w:t>
       </w:r>
+    </w:p>
+    <w:p>
+      <w:pPr>
+        <w:jc w:val="center"/>
+      </w:pPr>
       <w:r>
         <w:rPr>
           <w:noProof/>
-          <w:lang w:eastAsia="es-AR"/>
-        </w:rPr>
-        <w:t xml:space="preserve"> </w:t>
-      </w:r>
-    </w:p>
-    <w:p>
-      <w:pPr>
-        <w:jc w:val="center"/>
-      </w:pPr>
-      <w:r>
-        <w:rPr>
-          <w:noProof/>
-          <w:lang w:eastAsia="es-AR"/>
+          <w:lang w:val="es-UY" w:eastAsia="es-UY"/>
         </w:rPr>
         <w:lastRenderedPageBreak/>
         <w:drawing>
-          <wp:inline distT="0" distB="0" distL="0" distR="0" wp14:anchorId="6190D065" wp14:editId="0B97A389">
+          <wp:inline distT="0" distB="0" distL="0" distR="0">
             <wp:extent cx="2060896" cy="3695700"/>
             <wp:effectExtent l="0" t="0" r="0" b="0"/>
             <wp:docPr id="3" name="Imagen 3" descr="C:\Users\corti\AppData\Local\Microsoft\Windows\INetCache\Content.Word\Agregar fechas.jpg"/>
@@ -4271,10 +3751,10 @@
                     </pic:cNvPicPr>
                   </pic:nvPicPr>
                   <pic:blipFill>
-                    <a:blip r:embed="rId37">
+                    <a:blip r:embed="rId36">
                       <a:extLst>
                         <a:ext uri="{28A0092B-C50C-407E-A947-70E740481C1C}">
-                          <a14:useLocalDpi xmlns:a14="http://schemas.microsoft.com/office/drawing/2010/main" val="0"/>
+                          <a14:useLocalDpi xmlns="" xmlns:wpc="http://schemas.microsoft.com/office/word/2010/wordprocessingCanvas" xmlns:mc="http://schemas.openxmlformats.org/markup-compatibility/2006" xmlns:o="urn:schemas-microsoft-com:office:office" xmlns:v="urn:schemas-microsoft-com:vml" xmlns:wp14="http://schemas.microsoft.com/office/word/2010/wordprocessingDrawing" xmlns:w10="urn:schemas-microsoft-com:office:word" xmlns:w="http://schemas.openxmlformats.org/wordprocessingml/2006/main" xmlns:w14="http://schemas.microsoft.com/office/word/2010/wordml" xmlns:wpg="http://schemas.microsoft.com/office/word/2010/wordprocessingGroup" xmlns:wpi="http://schemas.microsoft.com/office/word/2010/wordprocessingInk" xmlns:wps="http://schemas.microsoft.com/office/word/2010/wordprocessingShape" xmlns:a14="http://schemas.microsoft.com/office/drawing/2010/main" val="0"/>
                         </a:ext>
                       </a:extLst>
                     </a:blip>
@@ -4317,7 +3797,7 @@
         <w:lastRenderedPageBreak/>
         <w:pict>
           <v:shape id="_x0000_i1053" type="#_x0000_t75" style="width:240.75pt;height:369.75pt">
-            <v:imagedata r:id="rId38" o:title="agregar ubicaciones"/>
+            <v:imagedata r:id="rId37" o:title="agregar ubicaciones"/>
           </v:shape>
         </w:pict>
       </w:r>
@@ -4358,7 +3838,7 @@
         <w:lastRenderedPageBreak/>
         <w:pict>
           <v:shape id="_x0000_i1054" type="#_x0000_t75" style="width:424.5pt;height:294.75pt">
-            <v:imagedata r:id="rId39" o:title="Gestionar publicaciones"/>
+            <v:imagedata r:id="rId38" o:title="Gestionar publicaciones"/>
           </v:shape>
         </w:pict>
       </w:r>
@@ -4382,7 +3862,7 @@
       <w:r>
         <w:pict>
           <v:shape id="_x0000_i1055" type="#_x0000_t75" style="width:404.25pt;height:260.25pt">
-            <v:imagedata r:id="rId40" o:title="Editar publicacion"/>
+            <v:imagedata r:id="rId39" o:title="Editar publicacion"/>
           </v:shape>
         </w:pict>
       </w:r>
@@ -4411,7 +3891,7 @@
       <w:r>
         <w:pict>
           <v:shape id="_x0000_i1056" type="#_x0000_t75" style="width:187.5pt;height:99.75pt">
-            <v:imagedata r:id="rId41" o:title="Publicar Evento"/>
+            <v:imagedata r:id="rId40" o:title="Publicar Evento"/>
           </v:shape>
         </w:pict>
       </w:r>
@@ -4458,7 +3938,7 @@
       <w:r>
         <w:pict>
           <v:shape id="_x0000_i1057" type="#_x0000_t75" style="width:424.5pt;height:436.5pt">
-            <v:imagedata r:id="rId42" o:title="Comprar"/>
+            <v:imagedata r:id="rId41" o:title="Comprar"/>
           </v:shape>
         </w:pict>
       </w:r>
@@ -4479,7 +3959,7 @@
         <w:lastRenderedPageBreak/>
         <w:pict>
           <v:shape id="_x0000_i1058" type="#_x0000_t75" style="width:198.75pt;height:170.25pt">
-            <v:imagedata r:id="rId43" o:title="Agregar Rubro"/>
+            <v:imagedata r:id="rId42" o:title="Agregar Rubro"/>
           </v:shape>
         </w:pict>
       </w:r>
@@ -4487,23 +3967,7 @@
     <w:p>
       <w:r>
         <w:tab/>
-        <w:t xml:space="preserve">Siguiendo con la compra, en el listado izquierdo se seleccionan las ubicaciones disponibles, haciendo </w:t>
-      </w:r>
-      <w:proofErr w:type="spellStart"/>
-      <w:r>
-        <w:t>click</w:t>
-      </w:r>
-      <w:proofErr w:type="spellEnd"/>
-      <w:r>
-        <w:t xml:space="preserve"> en el más. En caso de arrepentirse con alguna compra, hay posibilidad de eliminar el ítem del carrito, haciendo </w:t>
-      </w:r>
-      <w:proofErr w:type="spellStart"/>
-      <w:r>
-        <w:t>click</w:t>
-      </w:r>
-      <w:proofErr w:type="spellEnd"/>
-      <w:r>
-        <w:t xml:space="preserve"> en la cruz, en el listado derecho que representa las ubicaciones a comprar. El monto total de la parte inferior central de la ventana.</w:t>
+        <w:t>Siguiendo con la compra, en el listado izquierdo se seleccionan las ubicaciones disponibles, haciendo click en el más. En caso de arrepentirse con alguna compra, hay posibilidad de eliminar el ítem del carrito, haciendo click en la cruz, en el listado derecho que representa las ubicaciones a comprar. El monto total de la parte inferior central de la ventana.</w:t>
       </w:r>
     </w:p>
     <w:p>
@@ -4513,7 +3977,7 @@
       <w:r>
         <w:pict>
           <v:shape id="_x0000_i1059" type="#_x0000_t75" style="width:424.5pt;height:222pt">
-            <v:imagedata r:id="rId44" o:title="Comprar Ubicaciones"/>
+            <v:imagedata r:id="rId43" o:title="Comprar Ubicaciones"/>
           </v:shape>
         </w:pict>
       </w:r>
@@ -4531,11 +3995,11 @@
       <w:r>
         <w:rPr>
           <w:noProof/>
-          <w:lang w:eastAsia="es-AR"/>
+          <w:lang w:val="es-UY" w:eastAsia="es-UY"/>
         </w:rPr>
         <w:lastRenderedPageBreak/>
         <w:drawing>
-          <wp:inline distT="0" distB="0" distL="0" distR="0" wp14:anchorId="53698760" wp14:editId="127B4817">
+          <wp:inline distT="0" distB="0" distL="0" distR="0">
             <wp:extent cx="3117977" cy="1885950"/>
             <wp:effectExtent l="0" t="0" r="6350" b="0"/>
             <wp:docPr id="4" name="Imagen 4" descr="C:\Users\corti\AppData\Local\Microsoft\Windows\INetCache\Content.Word\Detalles de compra.jpg"/>
@@ -4552,10 +4016,10 @@
                     </pic:cNvPicPr>
                   </pic:nvPicPr>
                   <pic:blipFill>
-                    <a:blip r:embed="rId45">
+                    <a:blip r:embed="rId44">
                       <a:extLst>
                         <a:ext uri="{28A0092B-C50C-407E-A947-70E740481C1C}">
-                          <a14:useLocalDpi xmlns:a14="http://schemas.microsoft.com/office/drawing/2010/main" val="0"/>
+                          <a14:useLocalDpi xmlns="" xmlns:wpc="http://schemas.microsoft.com/office/word/2010/wordprocessingCanvas" xmlns:mc="http://schemas.openxmlformats.org/markup-compatibility/2006" xmlns:o="urn:schemas-microsoft-com:office:office" xmlns:v="urn:schemas-microsoft-com:vml" xmlns:wp14="http://schemas.microsoft.com/office/word/2010/wordprocessingDrawing" xmlns:w10="urn:schemas-microsoft-com:office:word" xmlns:w="http://schemas.openxmlformats.org/wordprocessingml/2006/main" xmlns:w14="http://schemas.microsoft.com/office/word/2010/wordml" xmlns:wpg="http://schemas.microsoft.com/office/word/2010/wordprocessingGroup" xmlns:wpi="http://schemas.microsoft.com/office/word/2010/wordprocessingInk" xmlns:wps="http://schemas.microsoft.com/office/word/2010/wordprocessingShape" xmlns:a14="http://schemas.microsoft.com/office/drawing/2010/main" val="0"/>
                         </a:ext>
                       </a:extLst>
                     </a:blip>
@@ -4599,7 +4063,7 @@
       <w:r>
         <w:pict>
           <v:shape id="_x0000_i1060" type="#_x0000_t75" style="width:256.5pt;height:126pt">
-            <v:imagedata r:id="rId46" o:title="Registro de tarjeta"/>
+            <v:imagedata r:id="rId45" o:title="Registro de tarjeta"/>
           </v:shape>
         </w:pict>
       </w:r>
@@ -4624,7 +4088,7 @@
       <w:r>
         <w:pict>
           <v:shape id="_x0000_i1061" type="#_x0000_t75" style="width:424.5pt;height:164.25pt">
-            <v:imagedata r:id="rId47" o:title="Historial Cliente"/>
+            <v:imagedata r:id="rId46" o:title="Historial Cliente"/>
           </v:shape>
         </w:pict>
       </w:r>
@@ -4704,7 +4168,7 @@
       <w:r>
         <w:pict>
           <v:shape id="_x0000_i1062" type="#_x0000_t75" style="width:171pt;height:263.25pt">
-            <v:imagedata r:id="rId48" o:title="Canje de puntos"/>
+            <v:imagedata r:id="rId47" o:title="Canje de puntos"/>
           </v:shape>
         </w:pict>
       </w:r>
@@ -4738,7 +4202,7 @@
       <w:r>
         <w:pict>
           <v:shape id="_x0000_i1063" type="#_x0000_t75" style="width:204pt;height:192pt">
-            <v:imagedata r:id="rId49" o:title="Ver premios"/>
+            <v:imagedata r:id="rId48" o:title="Ver premios"/>
           </v:shape>
         </w:pict>
       </w:r>
@@ -4781,38 +4245,29 @@
         <w:t>TODAS</w:t>
       </w:r>
       <w:r>
+        <w:t xml:space="preserve">las empresas de la plataforma, con parte de su información y la cantidad de publicaciones </w:t>
+      </w:r>
+      <w:r>
         <w:rPr>
           <w:b/>
         </w:rPr>
-        <w:t xml:space="preserve"> </w:t>
-      </w:r>
-      <w:r>
-        <w:t xml:space="preserve">las empresas de la plataforma, con parte de su información y la cantidad de publicaciones </w:t>
+        <w:t>por rendir</w:t>
       </w:r>
       <w:r>
         <w:rPr>
           <w:b/>
         </w:rPr>
-        <w:t>por rendir</w:t>
-      </w:r>
-      <w:r>
-        <w:rPr>
-          <w:b/>
-        </w:rPr>
         <w:t xml:space="preserve">, </w:t>
       </w:r>
       <w:r>
         <w:t>es decir que tienen compras no rendidas; el monto total por facturar (la sumatoria de todos los importes de todas las compras de todas las publicaciones sin todavía haberse rendido) y la opción de facturar.</w:t>
-      </w:r>
-      <w:r>
-        <w:t xml:space="preserve"> </w:t>
       </w:r>
     </w:p>
     <w:p>
       <w:r>
         <w:pict>
           <v:shape id="_x0000_i1064" type="#_x0000_t75" style="width:425.25pt;height:191.25pt">
-            <v:imagedata r:id="rId50" o:title="Empresa a rendir"/>
+            <v:imagedata r:id="rId49" o:title="Empresa a rendir"/>
           </v:shape>
         </w:pict>
       </w:r>
@@ -4832,7 +4287,7 @@
       <w:r>
         <w:pict>
           <v:shape id="_x0000_i1065" type="#_x0000_t75" style="width:291pt;height:99.75pt">
-            <v:imagedata r:id="rId51" o:title="Error empresa sin publicaciones a rendir"/>
+            <v:imagedata r:id="rId50" o:title="Error empresa sin publicaciones a rendir"/>
           </v:shape>
         </w:pict>
       </w:r>
@@ -4848,7 +4303,7 @@
         <w:lastRenderedPageBreak/>
         <w:pict>
           <v:shape id="_x0000_i1066" type="#_x0000_t75" style="width:424.5pt;height:201.75pt">
-            <v:imagedata r:id="rId52" o:title="Publicaciones a rendir"/>
+            <v:imagedata r:id="rId51" o:title="Publicaciones a rendir"/>
           </v:shape>
         </w:pict>
       </w:r>
@@ -4863,7 +4318,7 @@
       <w:r>
         <w:pict>
           <v:shape id="_x0000_i1067" type="#_x0000_t75" style="width:425.25pt;height:191.25pt">
-            <v:imagedata r:id="rId53" o:title="Compras a Rendir"/>
+            <v:imagedata r:id="rId52" o:title="Compras a Rendir"/>
           </v:shape>
         </w:pict>
       </w:r>
@@ -4913,7 +4368,7 @@
       <w:r>
         <w:pict>
           <v:shape id="_x0000_i1068" type="#_x0000_t75" style="width:366pt;height:436.5pt">
-            <v:imagedata r:id="rId54" o:title="Listado estadistico"/>
+            <v:imagedata r:id="rId53" o:title="Listado estadistico"/>
           </v:shape>
         </w:pict>
       </w:r>
@@ -4922,6 +4377,25 @@
       <w:r>
         <w:tab/>
         <w:t>Se selecciona un año y trimestre, y se presiona una de las tres opciones para mostrar las empresas con mayor cantidad de localidades no vendidas, los clientes con mayores puntos vencidos y/o los clientes con mayor cantidad de compras.</w:t>
+      </w:r>
+    </w:p>
+    <w:p/>
+    <w:p/>
+    <w:p/>
+    <w:p/>
+    <w:p/>
+    <w:p>
+      <w:r>
+        <w:rPr>
+          <w:noProof/>
+        </w:rPr>
+        <w:lastRenderedPageBreak/>
+        <w:pict>
+          <v:shape id="_x0000_s1070" type="#_x0000_t75" style="position:absolute;margin-left:32.3pt;margin-top:-40.9pt;width:340.15pt;height:773.2pt;z-index:251660288">
+            <v:imagedata r:id="rId54" o:title="DER"/>
+            <w10:wrap type="square"/>
+          </v:shape>
+        </w:pict>
       </w:r>
     </w:p>
     <w:sectPr>
@@ -4936,8 +4410,8 @@
 </file>
 
 <file path=word/endnotes.xml><?xml version="1.0" encoding="utf-8"?>
-<w:endnotes xmlns:wpc="http://schemas.microsoft.com/office/word/2010/wordprocessingCanvas" xmlns:mc="http://schemas.openxmlformats.org/markup-compatibility/2006" xmlns:o="urn:schemas-microsoft-com:office:office" xmlns:r="http://schemas.openxmlformats.org/officeDocument/2006/relationships" xmlns:m="http://schemas.openxmlformats.org/officeDocument/2006/math" xmlns:v="urn:schemas-microsoft-com:vml" xmlns:wp14="http://schemas.microsoft.com/office/word/2010/wordprocessingDrawing" xmlns:wp="http://schemas.openxmlformats.org/drawingml/2006/wordprocessingDrawing" xmlns:w10="urn:schemas-microsoft-com:office:word" xmlns:w="http://schemas.openxmlformats.org/wordprocessingml/2006/main" xmlns:w14="http://schemas.microsoft.com/office/word/2010/wordml" xmlns:wpg="http://schemas.microsoft.com/office/word/2010/wordprocessingGroup" xmlns:wpi="http://schemas.microsoft.com/office/word/2010/wordprocessingInk" xmlns:wne="http://schemas.microsoft.com/office/word/2006/wordml" xmlns:wps="http://schemas.microsoft.com/office/word/2010/wordprocessingShape" mc:Ignorable="w14 wp14">
-  <w:endnote w:type="separator" w:id="-1">
+<w:endnotes xmlns:ve="http://schemas.openxmlformats.org/markup-compatibility/2006" xmlns:o="urn:schemas-microsoft-com:office:office" xmlns:r="http://schemas.openxmlformats.org/officeDocument/2006/relationships" xmlns:m="http://schemas.openxmlformats.org/officeDocument/2006/math" xmlns:v="urn:schemas-microsoft-com:vml" xmlns:wp="http://schemas.openxmlformats.org/drawingml/2006/wordprocessingDrawing" xmlns:w10="urn:schemas-microsoft-com:office:word" xmlns:w="http://schemas.openxmlformats.org/wordprocessingml/2006/main" xmlns:wne="http://schemas.microsoft.com/office/word/2006/wordml">
+  <w:endnote w:type="separator" w:id="0">
     <w:p>
       <w:pPr>
         <w:spacing w:after="0" w:line="240" w:lineRule="auto"/>
@@ -4947,7 +4421,7 @@
       </w:r>
     </w:p>
   </w:endnote>
-  <w:endnote w:type="continuationSeparator" w:id="0">
+  <w:endnote w:type="continuationSeparator" w:id="1">
     <w:p>
       <w:pPr>
         <w:spacing w:after="0" w:line="240" w:lineRule="auto"/>
@@ -4961,7 +4435,7 @@
 </file>
 
 <file path=word/footer1.xml><?xml version="1.0" encoding="utf-8"?>
-<w:ftr xmlns:wpc="http://schemas.microsoft.com/office/word/2010/wordprocessingCanvas" xmlns:mc="http://schemas.openxmlformats.org/markup-compatibility/2006" xmlns:o="urn:schemas-microsoft-com:office:office" xmlns:r="http://schemas.openxmlformats.org/officeDocument/2006/relationships" xmlns:m="http://schemas.openxmlformats.org/officeDocument/2006/math" xmlns:v="urn:schemas-microsoft-com:vml" xmlns:wp14="http://schemas.microsoft.com/office/word/2010/wordprocessingDrawing" xmlns:wp="http://schemas.openxmlformats.org/drawingml/2006/wordprocessingDrawing" xmlns:w10="urn:schemas-microsoft-com:office:word" xmlns:w="http://schemas.openxmlformats.org/wordprocessingml/2006/main" xmlns:w14="http://schemas.microsoft.com/office/word/2010/wordml" xmlns:wpg="http://schemas.microsoft.com/office/word/2010/wordprocessingGroup" xmlns:wpi="http://schemas.microsoft.com/office/word/2010/wordprocessingInk" xmlns:wne="http://schemas.microsoft.com/office/word/2006/wordml" xmlns:wps="http://schemas.microsoft.com/office/word/2010/wordprocessingShape" mc:Ignorable="w14 wp14">
+<w:ftr xmlns:ve="http://schemas.openxmlformats.org/markup-compatibility/2006" xmlns:o="urn:schemas-microsoft-com:office:office" xmlns:r="http://schemas.openxmlformats.org/officeDocument/2006/relationships" xmlns:m="http://schemas.openxmlformats.org/officeDocument/2006/math" xmlns:v="urn:schemas-microsoft-com:vml" xmlns:wp="http://schemas.openxmlformats.org/drawingml/2006/wordprocessingDrawing" xmlns:w10="urn:schemas-microsoft-com:office:word" xmlns:w="http://schemas.openxmlformats.org/wordprocessingml/2006/main" xmlns:wne="http://schemas.microsoft.com/office/word/2006/wordml">
   <w:sdt>
     <w:sdtPr>
       <w:id w:val="-1237930801"/>
@@ -4970,7 +4444,6 @@
         <w:docPartUnique/>
       </w:docPartObj>
     </w:sdtPr>
-    <w:sdtEndPr/>
     <w:sdtContent>
       <w:p>
         <w:pPr>
@@ -5008,8 +4481,8 @@
 </file>
 
 <file path=word/footnotes.xml><?xml version="1.0" encoding="utf-8"?>
-<w:footnotes xmlns:wpc="http://schemas.microsoft.com/office/word/2010/wordprocessingCanvas" xmlns:mc="http://schemas.openxmlformats.org/markup-compatibility/2006" xmlns:o="urn:schemas-microsoft-com:office:office" xmlns:r="http://schemas.openxmlformats.org/officeDocument/2006/relationships" xmlns:m="http://schemas.openxmlformats.org/officeDocument/2006/math" xmlns:v="urn:schemas-microsoft-com:vml" xmlns:wp14="http://schemas.microsoft.com/office/word/2010/wordprocessingDrawing" xmlns:wp="http://schemas.openxmlformats.org/drawingml/2006/wordprocessingDrawing" xmlns:w10="urn:schemas-microsoft-com:office:word" xmlns:w="http://schemas.openxmlformats.org/wordprocessingml/2006/main" xmlns:w14="http://schemas.microsoft.com/office/word/2010/wordml" xmlns:wpg="http://schemas.microsoft.com/office/word/2010/wordprocessingGroup" xmlns:wpi="http://schemas.microsoft.com/office/word/2010/wordprocessingInk" xmlns:wne="http://schemas.microsoft.com/office/word/2006/wordml" xmlns:wps="http://schemas.microsoft.com/office/word/2010/wordprocessingShape" mc:Ignorable="w14 wp14">
-  <w:footnote w:type="separator" w:id="-1">
+<w:footnotes xmlns:ve="http://schemas.openxmlformats.org/markup-compatibility/2006" xmlns:o="urn:schemas-microsoft-com:office:office" xmlns:r="http://schemas.openxmlformats.org/officeDocument/2006/relationships" xmlns:m="http://schemas.openxmlformats.org/officeDocument/2006/math" xmlns:v="urn:schemas-microsoft-com:vml" xmlns:wp="http://schemas.openxmlformats.org/drawingml/2006/wordprocessingDrawing" xmlns:w10="urn:schemas-microsoft-com:office:word" xmlns:w="http://schemas.openxmlformats.org/wordprocessingml/2006/main" xmlns:wne="http://schemas.microsoft.com/office/word/2006/wordml">
+  <w:footnote w:type="separator" w:id="0">
     <w:p>
       <w:pPr>
         <w:spacing w:after="0" w:line="240" w:lineRule="auto"/>
@@ -5019,7 +4492,7 @@
       </w:r>
     </w:p>
   </w:footnote>
-  <w:footnote w:type="continuationSeparator" w:id="0">
+  <w:footnote w:type="continuationSeparator" w:id="1">
     <w:p>
       <w:pPr>
         <w:spacing w:after="0" w:line="240" w:lineRule="auto"/>
@@ -5033,7 +4506,7 @@
 </file>
 
 <file path=word/numbering.xml><?xml version="1.0" encoding="utf-8"?>
-<w:numbering xmlns:wpc="http://schemas.microsoft.com/office/word/2010/wordprocessingCanvas" xmlns:mc="http://schemas.openxmlformats.org/markup-compatibility/2006" xmlns:o="urn:schemas-microsoft-com:office:office" xmlns:r="http://schemas.openxmlformats.org/officeDocument/2006/relationships" xmlns:m="http://schemas.openxmlformats.org/officeDocument/2006/math" xmlns:v="urn:schemas-microsoft-com:vml" xmlns:wp14="http://schemas.microsoft.com/office/word/2010/wordprocessingDrawing" xmlns:wp="http://schemas.openxmlformats.org/drawingml/2006/wordprocessingDrawing" xmlns:w10="urn:schemas-microsoft-com:office:word" xmlns:w="http://schemas.openxmlformats.org/wordprocessingml/2006/main" xmlns:w14="http://schemas.microsoft.com/office/word/2010/wordml" xmlns:wpg="http://schemas.microsoft.com/office/word/2010/wordprocessingGroup" xmlns:wpi="http://schemas.microsoft.com/office/word/2010/wordprocessingInk" xmlns:wne="http://schemas.microsoft.com/office/word/2006/wordml" xmlns:wps="http://schemas.microsoft.com/office/word/2010/wordprocessingShape" mc:Ignorable="w14 wp14">
+<w:numbering xmlns:ve="http://schemas.openxmlformats.org/markup-compatibility/2006" xmlns:o="urn:schemas-microsoft-com:office:office" xmlns:r="http://schemas.openxmlformats.org/officeDocument/2006/relationships" xmlns:m="http://schemas.openxmlformats.org/officeDocument/2006/math" xmlns:v="urn:schemas-microsoft-com:vml" xmlns:wp="http://schemas.openxmlformats.org/drawingml/2006/wordprocessingDrawing" xmlns:w10="urn:schemas-microsoft-com:office:word" xmlns:w="http://schemas.openxmlformats.org/wordprocessingml/2006/main" xmlns:wne="http://schemas.microsoft.com/office/word/2006/wordml">
   <w:abstractNum w:abstractNumId="0">
     <w:nsid w:val="18540A2F"/>
     <w:multiLevelType w:val="hybridMultilevel"/>
@@ -5332,7 +4805,7 @@
 </file>
 
 <file path=word/styles.xml><?xml version="1.0" encoding="utf-8"?>
-<w:styles xmlns:mc="http://schemas.openxmlformats.org/markup-compatibility/2006" xmlns:r="http://schemas.openxmlformats.org/officeDocument/2006/relationships" xmlns:w="http://schemas.openxmlformats.org/wordprocessingml/2006/main" xmlns:w14="http://schemas.microsoft.com/office/word/2010/wordml" mc:Ignorable="w14">
+<w:styles xmlns:r="http://schemas.openxmlformats.org/officeDocument/2006/relationships" xmlns:w="http://schemas.openxmlformats.org/wordprocessingml/2006/main">
   <w:docDefaults>
     <w:rPrDefault>
       <w:rPr>
@@ -5551,6 +5024,7 @@
     <w:uiPriority w:val="99"/>
     <w:semiHidden/>
     <w:unhideWhenUsed/>
+    <w:qFormat/>
     <w:tblPr>
       <w:tblInd w:w="0" w:type="dxa"/>
       <w:tblCellMar>

</xml_diff>